<commit_message>
Research Folder and Files
</commit_message>
<xml_diff>
--- a/Proposal w Backup.docx
+++ b/Proposal w Backup.docx
@@ -152,6 +152,9 @@
       <w:r>
         <w:t xml:space="preserve">This is especially true for hockey analytics which </w:t>
       </w:r>
+      <w:r>
+        <w:t>has a unique amount of complexity, even compared to other fluid-action team sports like basketball and soccer. This is due to, among others, the following factors:</w:t>
+      </w:r>
     </w:p>
     <w:p>
       <w:pPr>
@@ -261,6 +264,7 @@
         </w:numPr>
       </w:pPr>
       <w:r>
+        <w:lastRenderedPageBreak/>
         <w:t>Clearly identified events</w:t>
       </w:r>
     </w:p>
@@ -283,8 +287,19 @@
       </w:r>
     </w:p>
     <w:p>
-      <w:r>
-        <w:lastRenderedPageBreak/>
+      <w:pPr>
+        <w:pStyle w:val="ListParagraph"/>
+        <w:numPr>
+          <w:ilvl w:val="0"/>
+          <w:numId w:val="4"/>
+        </w:numPr>
+      </w:pPr>
+      <w:r>
+        <w:t>Could be useful complement to raw spatial data</w:t>
+      </w:r>
+    </w:p>
+    <w:p>
+      <w:r>
         <w:t>Cons:</w:t>
       </w:r>
     </w:p>
@@ -349,7 +364,29 @@
         </w:rPr>
       </w:pPr>
       <w:r>
-        <w:t>Unclear what target variable should be</w:t>
+        <w:t>Likely requires raw spatial data to be valuable</w:t>
+      </w:r>
+    </w:p>
+    <w:p>
+      <w:pPr>
+        <w:pStyle w:val="ListParagraph"/>
+        <w:numPr>
+          <w:ilvl w:val="0"/>
+          <w:numId w:val="5"/>
+        </w:numPr>
+        <w:rPr>
+          <w:b/>
+          <w:bCs/>
+        </w:rPr>
+      </w:pPr>
+      <w:r>
+        <w:t xml:space="preserve">Unclear what target variable </w:t>
+      </w:r>
+      <w:r>
+        <w:t>could/</w:t>
+      </w:r>
+      <w:r>
+        <w:t>should be</w:t>
       </w:r>
     </w:p>
     <w:p>
@@ -383,8 +420,74 @@
         </w:numPr>
       </w:pPr>
       <w:r>
+        <w:t>Multiple Modeling Targets:</w:t>
+      </w:r>
+    </w:p>
+    <w:p>
+      <w:pPr>
+        <w:pStyle w:val="ListParagraph"/>
+        <w:numPr>
+          <w:ilvl w:val="1"/>
+          <w:numId w:val="3"/>
+        </w:numPr>
+      </w:pPr>
+      <w:r>
+        <w:t>Trajectory</w:t>
+      </w:r>
+      <w:r>
+        <w:t>/Path</w:t>
+      </w:r>
+    </w:p>
+    <w:p>
+      <w:pPr>
+        <w:pStyle w:val="ListParagraph"/>
+        <w:numPr>
+          <w:ilvl w:val="1"/>
+          <w:numId w:val="3"/>
+        </w:numPr>
+      </w:pPr>
+      <w:r>
+        <w:t>Results (Time to Finish)</w:t>
+      </w:r>
+    </w:p>
+    <w:p>
+      <w:pPr>
+        <w:pStyle w:val="ListParagraph"/>
+        <w:numPr>
+          <w:ilvl w:val="1"/>
+          <w:numId w:val="3"/>
+        </w:numPr>
+      </w:pPr>
+      <w:r>
+        <w:t>Results (Placement)</w:t>
+      </w:r>
+    </w:p>
+    <w:p>
+      <w:pPr>
+        <w:pStyle w:val="ListParagraph"/>
+        <w:numPr>
+          <w:ilvl w:val="0"/>
+          <w:numId w:val="3"/>
+        </w:numPr>
+      </w:pPr>
+      <w:r>
+        <w:t>Multiple Modeling Options/Approaches</w:t>
+      </w:r>
+    </w:p>
+    <w:p>
+      <w:pPr>
+        <w:pStyle w:val="ListParagraph"/>
+        <w:numPr>
+          <w:ilvl w:val="0"/>
+          <w:numId w:val="3"/>
+        </w:numPr>
+      </w:pPr>
+      <w:r>
         <w:t>Clean dataset</w:t>
       </w:r>
+      <w:r>
+        <w:t xml:space="preserve"> w/ Lots of Feature Engineering Possibilities</w:t>
+      </w:r>
     </w:p>
     <w:p>
       <w:pPr>
@@ -400,6 +503,9 @@
       <w:r>
         <w:t>on Between Horses</w:t>
       </w:r>
+      <w:r>
+        <w:t xml:space="preserve"> (although not as direct as team sport examples)</w:t>
+      </w:r>
     </w:p>
     <w:p>
       <w:pPr>
@@ -426,6 +532,62 @@
       </w:r>
     </w:p>
     <w:p>
+      <w:pPr>
+        <w:pStyle w:val="ListParagraph"/>
+        <w:numPr>
+          <w:ilvl w:val="0"/>
+          <w:numId w:val="3"/>
+        </w:numPr>
+      </w:pPr>
+      <w:r>
+        <w:t>Unique External Interactions</w:t>
+      </w:r>
+    </w:p>
+    <w:p>
+      <w:pPr>
+        <w:pStyle w:val="ListParagraph"/>
+        <w:numPr>
+          <w:ilvl w:val="1"/>
+          <w:numId w:val="3"/>
+        </w:numPr>
+      </w:pPr>
+      <w:r>
+        <w:t>Jockey Info</w:t>
+      </w:r>
+      <w:r>
+        <w:t>rmation</w:t>
+      </w:r>
+    </w:p>
+    <w:p>
+      <w:pPr>
+        <w:pStyle w:val="ListParagraph"/>
+        <w:numPr>
+          <w:ilvl w:val="1"/>
+          <w:numId w:val="3"/>
+        </w:numPr>
+      </w:pPr>
+      <w:proofErr w:type="gramStart"/>
+      <w:r>
+        <w:t>Race Course</w:t>
+      </w:r>
+      <w:proofErr w:type="gramEnd"/>
+      <w:r>
+        <w:t>/Distance</w:t>
+      </w:r>
+    </w:p>
+    <w:p>
+      <w:pPr>
+        <w:pStyle w:val="ListParagraph"/>
+        <w:numPr>
+          <w:ilvl w:val="1"/>
+          <w:numId w:val="3"/>
+        </w:numPr>
+      </w:pPr>
+      <w:r>
+        <w:t>Weather Info</w:t>
+      </w:r>
+    </w:p>
+    <w:p>
       <w:r>
         <w:t>Cons:</w:t>
       </w:r>
@@ -441,11 +603,9 @@
       <w:r>
         <w:t xml:space="preserve">Only one </w:t>
       </w:r>
-      <w:proofErr w:type="gramStart"/>
-      <w:r>
-        <w:t>end result</w:t>
-      </w:r>
-      <w:proofErr w:type="gramEnd"/>
+      <w:r>
+        <w:t>result</w:t>
+      </w:r>
     </w:p>
     <w:p>
       <w:pPr>
@@ -456,6 +616,18 @@
         </w:numPr>
       </w:pPr>
       <w:r>
+        <w:t>Enough Observations?</w:t>
+      </w:r>
+    </w:p>
+    <w:p>
+      <w:pPr>
+        <w:pStyle w:val="ListParagraph"/>
+        <w:numPr>
+          <w:ilvl w:val="0"/>
+          <w:numId w:val="2"/>
+        </w:numPr>
+      </w:pPr>
+      <w:r>
         <w:t>Not a team sport &amp; no puck/ball to track</w:t>
       </w:r>
     </w:p>
@@ -507,7 +679,6 @@
         <w:t>Live-betting angle does not apply</w:t>
       </w:r>
     </w:p>
-    <w:p/>
     <w:p/>
     <w:p>
       <w:pPr>
@@ -523,6 +694,7 @@
           <w:bCs/>
           <w:u w:val="single"/>
         </w:rPr>
+        <w:lastRenderedPageBreak/>
         <w:t>Resources</w:t>
       </w:r>
     </w:p>
@@ -531,6 +703,7 @@
         <w:rPr>
           <w:i/>
           <w:iCs/>
+          <w:u w:val="single"/>
         </w:rPr>
       </w:pPr>
       <w:r>
@@ -549,32 +722,28 @@
           <w:iCs/>
         </w:rPr>
       </w:pPr>
-    </w:p>
-    <w:p>
-      <w:pPr>
+      <w:r>
         <w:rPr>
           <w:i/>
           <w:iCs/>
-          <w:u w:val="single"/>
-        </w:rPr>
-      </w:pPr>
-      <w:r>
+        </w:rPr>
+        <w:t>https://www.kaggle.com/competitions/big-data-derby-2022</w:t>
+      </w:r>
+    </w:p>
+    <w:p>
+      <w:pPr>
         <w:rPr>
           <w:i/>
           <w:iCs/>
-          <w:u w:val="single"/>
-        </w:rPr>
-        <w:t>Spatiotemporal Machine Learning</w:t>
-      </w:r>
-    </w:p>
-    <w:p>
-      <w:pPr>
+        </w:rPr>
+      </w:pPr>
+      <w:r>
         <w:rPr>
           <w:i/>
           <w:iCs/>
-          <w:u w:val="single"/>
-        </w:rPr>
-      </w:pPr>
+        </w:rPr>
+        <w:t>https://www.kaggle.com/datasets/sadhliroomyprime/kentucky-derby-tracking</w:t>
+      </w:r>
     </w:p>
     <w:p>
       <w:pPr>
@@ -583,47 +752,34 @@
           <w:iCs/>
         </w:rPr>
       </w:pPr>
-      <w:r>
+      <w:hyperlink r:id="rId8" w:history="1">
+        <w:r>
+          <w:rPr>
+            <w:rStyle w:val="Hyperlink"/>
+            <w:i/>
+            <w:iCs/>
+          </w:rPr>
+          <w:t>https://www.bigdataball.com/datasets/nhl-data/historical/</w:t>
+        </w:r>
+      </w:hyperlink>
+    </w:p>
+    <w:p>
+      <w:pPr>
         <w:rPr>
           <w:i/>
           <w:iCs/>
-          <w:u w:val="single"/>
-        </w:rPr>
-        <w:t>Hockey Analytics/Strategy</w:t>
-      </w:r>
-    </w:p>
-    <w:p>
-      <w:pPr>
-        <w:rPr>
-          <w:u w:val="single"/>
-        </w:rPr>
-      </w:pPr>
-      <w:r>
-        <w:rPr>
-          <w:u w:val="single"/>
-        </w:rPr>
-        <w:t>https://www.amazon.com/Hockey-Analytics-Game-Changing-Stephen-Shea/dp/1977533493/ref=pd_bxgy_d_sccl_1/145-8979297-5255560?pd_rd_w=ZJaUY&amp;content-id=amzn1.sym.dcf559c6-d374-405e-a13e-133e852d81e1&amp;pf_rd_p=dcf559c6-d374-405e-a13e-</w:t>
-      </w:r>
-      <w:r>
-        <w:rPr>
-          <w:u w:val="single"/>
-        </w:rPr>
-        <w:lastRenderedPageBreak/>
-        <w:t>133e852d81e1&amp;pf_rd_r=1DGK5X2G954DJ7ZKFP9F&amp;pd_rd_wg=MT2n5&amp;pd_rd_r=a0c2868d-2ae5-4d79-be67-a530a9a4dafd&amp;pd_rd_i=1977533493&amp;psc=1</w:t>
-      </w:r>
-    </w:p>
-    <w:p>
-      <w:pPr>
-        <w:rPr>
-          <w:u w:val="single"/>
-        </w:rPr>
-      </w:pPr>
-      <w:r>
-        <w:rPr>
-          <w:u w:val="single"/>
-        </w:rPr>
-        <w:t>https://www.amazon.com/dp/1790480493/ref=mes-dp?_encoding=UTF8&amp;pd_rd_w=VR001&amp;content-id=amzn1.sym.a8908360-3609-476b-8c64-1eef634998b7&amp;pf_rd_p=a8908360-3609-476b-8c64-1eef634998b7&amp;pf_rd_r=CQNVNDN0ZDJ0AGTSQ6WE&amp;pd_rd_wg=XXeJM&amp;pd_rd_r=9a47b774-c9ed-4b70-a151-1a6f3a8c30dd</w:t>
-      </w:r>
+        </w:rPr>
+      </w:pPr>
+      <w:hyperlink r:id="rId9" w:history="1">
+        <w:r>
+          <w:rPr>
+            <w:rStyle w:val="Hyperlink"/>
+            <w:i/>
+            <w:iCs/>
+          </w:rPr>
+          <w:t>https://developer.sportradar.com/ice-hockey/reference/nhl-overview</w:t>
+        </w:r>
+      </w:hyperlink>
     </w:p>
     <w:p>
       <w:pPr>
@@ -633,30 +789,75 @@
           <w:u w:val="single"/>
         </w:rPr>
       </w:pPr>
-    </w:p>
-    <w:p>
-      <w:pPr>
+      <w:r>
         <w:rPr>
           <w:i/>
           <w:iCs/>
           <w:u w:val="single"/>
         </w:rPr>
-      </w:pPr>
-      <w:r>
+        <w:t>Spatiotemporal Machine Learning</w:t>
+      </w:r>
+    </w:p>
+    <w:p>
+      <w:hyperlink r:id="rId10" w:history="1">
+        <w:r>
+          <w:rPr>
+            <w:rStyle w:val="Hyperlink"/>
+          </w:rPr>
+          <w:t>Generating Long-Term Trajectories Using Deep Hierarchical Networks</w:t>
+        </w:r>
+      </w:hyperlink>
+    </w:p>
+    <w:p>
+      <w:hyperlink r:id="rId11" w:history="1">
+        <w:r>
+          <w:rPr>
+            <w:rStyle w:val="Hyperlink"/>
+          </w:rPr>
+          <w:t>A Graph Attention Based-Approach for Trajectory Predictions in Multi-Agent Sports Games</w:t>
+        </w:r>
+      </w:hyperlink>
+    </w:p>
+    <w:p>
+      <w:pPr>
         <w:rPr>
           <w:i/>
           <w:iCs/>
-          <w:u w:val="single"/>
-        </w:rPr>
-        <w:t>Horseracing</w:t>
-      </w:r>
+        </w:rPr>
+      </w:pPr>
       <w:r>
         <w:rPr>
           <w:i/>
           <w:iCs/>
           <w:u w:val="single"/>
         </w:rPr>
-        <w:t xml:space="preserve"> Analytics/Strategy</w:t>
+        <w:t>Hockey Analytics/Strategy</w:t>
+      </w:r>
+    </w:p>
+    <w:p>
+      <w:pPr>
+        <w:rPr>
+          <w:u w:val="single"/>
+        </w:rPr>
+      </w:pPr>
+      <w:r>
+        <w:rPr>
+          <w:u w:val="single"/>
+        </w:rPr>
+        <w:t>https://www.amazon.com/Hockey-Analytics-Game-Changing-Stephen-Shea/dp/1977533493/ref=pd_bxgy_d_sccl_1/145-8979297-5255560?pd_rd_w=ZJaUY&amp;content-id=amzn1.sym.dcf559c6-d374-405e-a13e-133e852d81e1&amp;pf_rd_p=dcf559c6-d374-405e-a13e-133e852d81e1&amp;pf_rd_r=1DGK5X2G954DJ7ZKFP9F&amp;pd_rd_wg=MT2n5&amp;pd_rd_r=a0c2868d-2ae5-4d79-be67-a530a9a4dafd&amp;pd_rd_i=1977533493&amp;psc=1</w:t>
+      </w:r>
+    </w:p>
+    <w:p>
+      <w:pPr>
+        <w:rPr>
+          <w:u w:val="single"/>
+        </w:rPr>
+      </w:pPr>
+      <w:r>
+        <w:rPr>
+          <w:u w:val="single"/>
+        </w:rPr>
+        <w:t>https://www.amazon.com/dp/1790480493/ref=mes-dp?_encoding=UTF8&amp;pd_rd_w=VR001&amp;content-id=amzn1.sym.a8908360-3609-476b-8c64-1eef634998b7&amp;pf_rd_p=a8908360-3609-476b-8c64-1eef634998b7&amp;pf_rd_r=CQNVNDN0ZDJ0AGTSQ6WE&amp;pd_rd_wg=XXeJM&amp;pd_rd_r=9a47b774-c9ed-4b70-a151-1a6f3a8c30dd</w:t>
       </w:r>
     </w:p>
     <w:p>
@@ -682,23 +883,112 @@
           <w:iCs/>
           <w:u w:val="single"/>
         </w:rPr>
-        <w:t>Gambling</w:t>
-      </w:r>
-    </w:p>
-    <w:p>
-      <w:pPr>
+        <w:t>Horseracing</w:t>
+      </w:r>
+      <w:r>
         <w:rPr>
           <w:i/>
           <w:iCs/>
           <w:u w:val="single"/>
         </w:rPr>
-      </w:pPr>
-      <w:r>
+        <w:t xml:space="preserve"> Analytics/Strategy</w:t>
+      </w:r>
+    </w:p>
+    <w:p>
+      <w:pPr>
         <w:rPr>
           <w:i/>
           <w:iCs/>
           <w:u w:val="single"/>
         </w:rPr>
+      </w:pPr>
+      <w:hyperlink r:id="rId12" w:history="1">
+        <w:r>
+          <w:rPr>
+            <w:rStyle w:val="Hyperlink"/>
+            <w:i/>
+            <w:iCs/>
+          </w:rPr>
+          <w:t>https://royalsocietypublishing.org/doi/10.1098/rsbl.2011.1120</w:t>
+        </w:r>
+      </w:hyperlink>
+    </w:p>
+    <w:p>
+      <w:pPr>
+        <w:rPr>
+          <w:i/>
+          <w:iCs/>
+          <w:u w:val="single"/>
+        </w:rPr>
+      </w:pPr>
+      <w:r>
+        <w:rPr>
+          <w:i/>
+          <w:iCs/>
+          <w:u w:val="single"/>
+        </w:rPr>
+        <w:t>https://www.biorxiv.org/content/10.1101/2020.06.11.145797v1</w:t>
+      </w:r>
+    </w:p>
+    <w:p>
+      <w:pPr>
+        <w:rPr>
+          <w:i/>
+          <w:iCs/>
+          <w:u w:val="single"/>
+        </w:rPr>
+      </w:pPr>
+      <w:hyperlink r:id="rId13" w:history="1">
+        <w:r>
+          <w:rPr>
+            <w:rStyle w:val="Hyperlink"/>
+            <w:i/>
+            <w:iCs/>
+          </w:rPr>
+          <w:t>https://pubmed.ncbi.nlm.nih.gov/33264298/</w:t>
+        </w:r>
+      </w:hyperlink>
+    </w:p>
+    <w:p>
+      <w:pPr>
+        <w:rPr>
+          <w:i/>
+          <w:iCs/>
+          <w:u w:val="single"/>
+        </w:rPr>
+      </w:pPr>
+    </w:p>
+    <w:p>
+      <w:pPr>
+        <w:rPr>
+          <w:i/>
+          <w:iCs/>
+          <w:u w:val="single"/>
+        </w:rPr>
+      </w:pPr>
+      <w:r>
+        <w:rPr>
+          <w:i/>
+          <w:iCs/>
+          <w:u w:val="single"/>
+        </w:rPr>
+        <w:t>Gambling</w:t>
+      </w:r>
+    </w:p>
+    <w:p>
+      <w:pPr>
+        <w:rPr>
+          <w:i/>
+          <w:iCs/>
+          <w:u w:val="single"/>
+        </w:rPr>
+      </w:pPr>
+      <w:r>
+        <w:rPr>
+          <w:i/>
+          <w:iCs/>
+          <w:u w:val="single"/>
+        </w:rPr>
         <w:t>https://help.draftkings.com/hc/en-us/articles/4405230615699-What-is-a-live-bet-US</w:t>
       </w:r>
     </w:p>
@@ -708,7 +998,7 @@
           <w:u w:val="single"/>
         </w:rPr>
       </w:pPr>
-      <w:hyperlink r:id="rId8" w:history="1">
+      <w:hyperlink r:id="rId14" w:history="1">
         <w:r>
           <w:rPr>
             <w:rStyle w:val="Hyperlink"/>
@@ -1057,7 +1347,7 @@
         <w:rFonts w:ascii="Symbol" w:hAnsi="Symbol" w:hint="default"/>
       </w:rPr>
     </w:lvl>
-    <w:lvl w:ilvl="1" w:tplc="04090003" w:tentative="1">
+    <w:lvl w:ilvl="1" w:tplc="04090003">
       <w:start w:val="1"/>
       <w:numFmt w:val="bullet"/>
       <w:lvlText w:val="o"/>

</xml_diff>